<commit_message>
Le pdf grignote du terrain
</commit_message>
<xml_diff>
--- a/barres/barres1917_familles.docx
+++ b/barres/barres1917_familles.docx
@@ -201,16 +201,7 @@
       </w:pPr>
       <w:r>
         <w:rPr/>
-        <w:t xml:space="preserve">Chapitre premier</w:t>
-      </w:r>
-    </w:p>
-    <w:p>
-      <w:pPr>
-        <w:pStyle w:val="Titre"/>
-      </w:pPr>
-      <w:r>
-        <w:rPr/>
-        <w:t xml:space="preserve">Nos diversités disparaissent au 4 août 1914‌</w:t>
+        <w:t xml:space="preserve">I. Nos diversités disparaissent au 4 août 1914‌</w:t>
       </w:r>
     </w:p>
     <w:p>
@@ -373,14 +364,8 @@
         <w:pStyle w:val="Titre1"/>
       </w:pPr>
       <w:r>
-        <w:rPr>
-          <w:rStyle w:val="num"/>
-        </w:rPr>
-        <w:t xml:space="preserve">ii</w:t>
-      </w:r>
-      <w:r>
-        <w:rPr/>
-        <w:t xml:space="preserve"> Et </w:t>
+        <w:rPr/>
+        <w:t xml:space="preserve">II. Et </w:t>
       </w:r>
       <w:r>
         <w:rPr>
@@ -708,14 +693,8 @@
         <w:pStyle w:val="Titre1"/>
       </w:pPr>
       <w:r>
-        <w:rPr>
-          <w:rStyle w:val="num"/>
-        </w:rPr>
-        <w:t xml:space="preserve">iii</w:t>
-      </w:r>
-      <w:r>
-        <w:rPr/>
-        <w:t xml:space="preserve"> Les catholiques</w:t>
+        <w:rPr/>
+        <w:t xml:space="preserve">III. Les catholiques</w:t>
       </w:r>
     </w:p>
     <w:p>
@@ -2262,14 +2241,8 @@
         <w:pStyle w:val="Titre1"/>
       </w:pPr>
       <w:r>
-        <w:rPr>
-          <w:rStyle w:val="num"/>
-        </w:rPr>
-        <w:t xml:space="preserve">iv</w:t>
-      </w:r>
-      <w:r>
-        <w:rPr/>
-        <w:t xml:space="preserve"> Les protestants‌</w:t>
+        <w:rPr/>
+        <w:t xml:space="preserve">IV. Les protestants‌</w:t>
       </w:r>
     </w:p>
     <w:p>
@@ -2791,14 +2764,8 @@
         <w:pStyle w:val="Titre1"/>
       </w:pPr>
       <w:r>
-        <w:rPr>
-          <w:rStyle w:val="num"/>
-        </w:rPr>
-        <w:t xml:space="preserve">v</w:t>
-      </w:r>
-      <w:r>
-        <w:rPr/>
-        <w:t xml:space="preserve"> Les israélites</w:t>
+        <w:rPr/>
+        <w:t xml:space="preserve">V. Les israélites</w:t>
       </w:r>
     </w:p>
     <w:p>
@@ -3601,14 +3568,8 @@
         <w:pStyle w:val="Titre1"/>
       </w:pPr>
       <w:r>
-        <w:rPr>
-          <w:rStyle w:val="num"/>
-        </w:rPr>
-        <w:t xml:space="preserve">vi</w:t>
-      </w:r>
-      <w:r>
-        <w:rPr/>
-        <w:t xml:space="preserve"> Les socialistes</w:t>
+        <w:rPr/>
+        <w:t xml:space="preserve">VI. Les socialistes</w:t>
       </w:r>
     </w:p>
     <w:p>
@@ -5087,14 +5048,8 @@
         <w:pStyle w:val="Titre1"/>
       </w:pPr>
       <w:r>
-        <w:rPr>
-          <w:rStyle w:val="num"/>
-        </w:rPr>
-        <w:t xml:space="preserve">vii</w:t>
-      </w:r>
-      <w:r>
-        <w:rPr/>
-        <w:t xml:space="preserve"> Les traditionnalistes</w:t>
+        <w:rPr/>
+        <w:t xml:space="preserve">VII. Les traditionnalistes</w:t>
       </w:r>
     </w:p>
     <w:p>
@@ -7041,14 +6996,8 @@
         <w:pStyle w:val="Titre1"/>
       </w:pPr>
       <w:r>
-        <w:rPr>
-          <w:rStyle w:val="num"/>
-        </w:rPr>
-        <w:t xml:space="preserve">viii</w:t>
-      </w:r>
-      <w:r>
-        <w:rPr/>
-        <w:t xml:space="preserve"> Catholiques, protestants, socialistes, tous en défendant la France, défendent leur foi particulière</w:t>
+        <w:rPr/>
+        <w:t xml:space="preserve">VIII. Catholiques, protestants, socialistes, tous en défendant la France, défendent leur foi particulière</w:t>
       </w:r>
     </w:p>
     <w:p>
@@ -7269,14 +7218,8 @@
         <w:pStyle w:val="Titre1"/>
       </w:pPr>
       <w:r>
-        <w:rPr>
-          <w:rStyle w:val="num"/>
-        </w:rPr>
-        <w:t xml:space="preserve">ix</w:t>
-      </w:r>
-      <w:r>
-        <w:rPr/>
-        <w:t xml:space="preserve"> Une nuit déjà légendaire (noël 1914)‌</w:t>
+        <w:rPr/>
+        <w:t xml:space="preserve">IX. Une nuit déjà légendaire (noël 1914)‌</w:t>
       </w:r>
     </w:p>
     <w:p>
@@ -7475,14 +7418,8 @@
         <w:pStyle w:val="Titre1"/>
       </w:pPr>
       <w:r>
-        <w:rPr>
-          <w:rStyle w:val="num"/>
-        </w:rPr>
-        <w:t xml:space="preserve">x</w:t>
-      </w:r>
-      <w:r>
-        <w:rPr/>
-        <w:t xml:space="preserve"> Les soldats de vingt ans se dévouent pour que naisse une France plus belle</w:t>
+        <w:rPr/>
+        <w:t xml:space="preserve">X. Les soldats de vingt ans se dévouent pour que naisse une France plus belle</w:t>
       </w:r>
     </w:p>
     <w:p>
@@ -9021,14 +8958,8 @@
         <w:pStyle w:val="Titre1"/>
       </w:pPr>
       <w:r>
-        <w:rPr>
-          <w:rStyle w:val="num"/>
-        </w:rPr>
-        <w:t xml:space="preserve">xi</w:t>
-      </w:r>
-      <w:r>
-        <w:rPr/>
-        <w:t xml:space="preserve"> Cette unanimité profonde, nous continuerons à la vivre‌</w:t>
+        <w:rPr/>
+        <w:t xml:space="preserve">XI. Cette unanimité profonde, nous continuerons à la vivre‌</w:t>
       </w:r>
     </w:p>
     <w:p>

</xml_diff>